<commit_message>
project planning doc updated
</commit_message>
<xml_diff>
--- a/Project Planning.docx
+++ b/Project Planning.docx
@@ -300,7 +300,47 @@
           <w:sz w:val="24"/>
           <w:szCs w:val="24"/>
         </w:rPr>
-        <w:t xml:space="preserve"> Quiz It will open New Page and Start the Quiz.</w:t>
+        <w:t xml:space="preserve"> </w:t>
+      </w:r>
+      <w:r>
+        <w:rPr>
+          <w:rFonts w:cstheme="minorHAnsi"/>
+          <w:sz w:val="24"/>
+          <w:szCs w:val="24"/>
+        </w:rPr>
+        <w:t>Quiz</w:t>
+      </w:r>
+      <w:r>
+        <w:rPr>
+          <w:rFonts w:cstheme="minorHAnsi"/>
+          <w:sz w:val="24"/>
+          <w:szCs w:val="24"/>
+        </w:rPr>
+        <w:t>.</w:t>
+      </w:r>
+      <w:r>
+        <w:rPr>
+          <w:rFonts w:cstheme="minorHAnsi"/>
+          <w:sz w:val="24"/>
+          <w:szCs w:val="24"/>
+        </w:rPr>
+        <w:t xml:space="preserve"> </w:t>
+      </w:r>
+      <w:r>
+        <w:rPr>
+          <w:rFonts w:cstheme="minorHAnsi"/>
+          <w:sz w:val="24"/>
+          <w:szCs w:val="24"/>
+        </w:rPr>
+        <w:t xml:space="preserve">It will </w:t>
+      </w:r>
+      <w:r>
+        <w:rPr>
+          <w:rFonts w:cstheme="minorHAnsi"/>
+          <w:sz w:val="24"/>
+          <w:szCs w:val="24"/>
+        </w:rPr>
+        <w:t>start quiz on new page</w:t>
       </w:r>
     </w:p>
     <w:p>
@@ -312,38 +352,6 @@
           <w:szCs w:val="24"/>
         </w:rPr>
       </w:pPr>
-      <w:r>
-        <w:rPr>
-          <w:rFonts w:cstheme="minorHAnsi"/>
-          <w:sz w:val="24"/>
-          <w:szCs w:val="24"/>
-        </w:rPr>
-        <w:t xml:space="preserve">The next </w:t>
-      </w:r>
-      <w:r>
-        <w:rPr>
-          <w:rFonts w:cstheme="minorHAnsi"/>
-          <w:sz w:val="24"/>
-          <w:szCs w:val="24"/>
-        </w:rPr>
-        <w:t xml:space="preserve">page will show the Flashcard </w:t>
-      </w:r>
-      <w:r>
-        <w:rPr>
-          <w:rFonts w:cstheme="minorHAnsi"/>
-          <w:sz w:val="24"/>
-          <w:szCs w:val="24"/>
-        </w:rPr>
-        <w:t>With question</w:t>
-      </w:r>
-      <w:r>
-        <w:rPr>
-          <w:rFonts w:cstheme="minorHAnsi"/>
-          <w:sz w:val="24"/>
-          <w:szCs w:val="24"/>
-        </w:rPr>
-        <w:t xml:space="preserve"> and 4 options for Answer.  Submit button. </w:t>
-      </w:r>
     </w:p>
     <w:p>
       <w:pPr>
@@ -380,12 +388,70 @@
           <w:sz w:val="24"/>
           <w:szCs w:val="24"/>
         </w:rPr>
-        <w:t xml:space="preserve"> on Math Quiz It will open new Page and start the Quiz.</w:t>
+        <w:t xml:space="preserve"> on Math Quiz </w:t>
+      </w:r>
+      <w:r>
+        <w:rPr>
+          <w:rFonts w:cstheme="minorHAnsi"/>
+          <w:sz w:val="24"/>
+          <w:szCs w:val="24"/>
+        </w:rPr>
+        <w:t xml:space="preserve">It will </w:t>
+      </w:r>
+      <w:r>
+        <w:rPr>
+          <w:rFonts w:cstheme="minorHAnsi"/>
+          <w:sz w:val="24"/>
+          <w:szCs w:val="24"/>
+        </w:rPr>
+        <w:t>start quiz on new page</w:t>
       </w:r>
     </w:p>
     <w:p>
       <w:pPr>
-        <w:ind w:firstLine="360"/>
+        <w:pStyle w:val="ListParagraph"/>
+        <w:numPr>
+          <w:ilvl w:val="0"/>
+          <w:numId w:val="17"/>
+        </w:numPr>
+        <w:rPr>
+          <w:rFonts w:cstheme="minorHAnsi"/>
+          <w:sz w:val="24"/>
+          <w:szCs w:val="24"/>
+        </w:rPr>
+      </w:pPr>
+      <w:r>
+        <w:rPr>
+          <w:rFonts w:cstheme="minorHAnsi"/>
+          <w:sz w:val="24"/>
+          <w:szCs w:val="24"/>
+        </w:rPr>
+        <w:t xml:space="preserve">Flashcard page will show button to Add flashcard. Then pop-up will show to enter Topic/question and Answer/explanation. When click on save flashcard. Window will hidden and new flashcard will be created and displayed on window. </w:t>
+      </w:r>
+      <w:r>
+        <w:rPr>
+          <w:rFonts w:cstheme="minorHAnsi"/>
+          <w:sz w:val="24"/>
+          <w:szCs w:val="24"/>
+        </w:rPr>
+        <w:t>We can delete the flashcard</w:t>
+      </w:r>
+      <w:r>
+        <w:rPr>
+          <w:rFonts w:cstheme="minorHAnsi"/>
+          <w:sz w:val="24"/>
+          <w:szCs w:val="24"/>
+        </w:rPr>
+        <w:t xml:space="preserve">. </w:t>
+      </w:r>
+    </w:p>
+    <w:p>
+      <w:pPr>
+        <w:pStyle w:val="ListParagraph"/>
+        <w:numPr>
+          <w:ilvl w:val="0"/>
+          <w:numId w:val="17"/>
+        </w:numPr>
         <w:rPr>
           <w:rFonts w:cstheme="minorHAnsi"/>
           <w:sz w:val="24"/>
@@ -460,7 +526,6 @@
           <w:szCs w:val="21"/>
         </w:rPr>
       </w:pPr>
-      <w:proofErr w:type="spellStart"/>
       <w:r>
         <w:rPr>
           <w:rFonts w:ascii="Consolas" w:eastAsia="Times New Roman" w:hAnsi="Consolas" w:cs="Times New Roman"/>
@@ -470,7 +535,6 @@
         </w:rPr>
         <w:t>quizObj</w:t>
       </w:r>
-      <w:proofErr w:type="spellEnd"/>
       <w:r>
         <w:rPr>
           <w:rFonts w:ascii="Consolas" w:eastAsia="Times New Roman" w:hAnsi="Consolas" w:cs="Times New Roman"/>
@@ -556,10 +620,17 @@
           <w:sz w:val="21"/>
           <w:szCs w:val="21"/>
         </w:rPr>
-        <w:t xml:space="preserve">  </w:t>
-      </w:r>
-      <w:proofErr w:type="spellStart"/>
-      <w:proofErr w:type="gramStart"/>
+        <w:t xml:space="preserve">  qeustion : </w:t>
+      </w:r>
+      <w:r>
+        <w:rPr>
+          <w:rFonts w:ascii="Consolas" w:eastAsia="Times New Roman" w:hAnsi="Consolas" w:cs="Times New Roman"/>
+          <w:color w:val="96E072"/>
+          <w:sz w:val="21"/>
+          <w:szCs w:val="21"/>
+        </w:rPr>
+        <w:t>" "</w:t>
+      </w:r>
       <w:r>
         <w:rPr>
           <w:rFonts w:ascii="Consolas" w:eastAsia="Times New Roman" w:hAnsi="Consolas" w:cs="Times New Roman"/>
@@ -567,19 +638,20 @@
           <w:sz w:val="21"/>
           <w:szCs w:val="21"/>
         </w:rPr>
-        <w:t>qeustion</w:t>
-      </w:r>
-      <w:proofErr w:type="spellEnd"/>
-      <w:r>
+        <w:t>,</w:t>
+      </w:r>
+    </w:p>
+    <w:p>
+      <w:pPr>
+        <w:shd w:val="clear" w:color="auto" w:fill="23262E"/>
+        <w:spacing w:after="0" w:line="285" w:lineRule="atLeast"/>
         <w:rPr>
           <w:rFonts w:ascii="Consolas" w:eastAsia="Times New Roman" w:hAnsi="Consolas" w:cs="Times New Roman"/>
           <w:color w:val="D5CED9"/>
           <w:sz w:val="21"/>
           <w:szCs w:val="21"/>
         </w:rPr>
-        <w:t xml:space="preserve"> :</w:t>
-      </w:r>
-      <w:proofErr w:type="gramEnd"/>
+      </w:pPr>
       <w:r>
         <w:rPr>
           <w:rFonts w:ascii="Consolas" w:eastAsia="Times New Roman" w:hAnsi="Consolas" w:cs="Times New Roman"/>
@@ -587,7 +659,7 @@
           <w:sz w:val="21"/>
           <w:szCs w:val="21"/>
         </w:rPr>
-        <w:t xml:space="preserve"> </w:t>
+        <w:t>  options:[</w:t>
       </w:r>
       <w:r>
         <w:rPr>
@@ -596,7 +668,7 @@
           <w:sz w:val="21"/>
           <w:szCs w:val="21"/>
         </w:rPr>
-        <w:t>" "</w:t>
+        <w:t>'a'</w:t>
       </w:r>
       <w:r>
         <w:rPr>
@@ -607,18 +679,33 @@
         </w:rPr>
         <w:t>,</w:t>
       </w:r>
-    </w:p>
-    <w:p>
-      <w:pPr>
-        <w:shd w:val="clear" w:color="auto" w:fill="23262E"/>
-        <w:spacing w:after="0" w:line="285" w:lineRule="atLeast"/>
+      <w:r>
+        <w:rPr>
+          <w:rFonts w:ascii="Consolas" w:eastAsia="Times New Roman" w:hAnsi="Consolas" w:cs="Times New Roman"/>
+          <w:color w:val="96E072"/>
+          <w:sz w:val="21"/>
+          <w:szCs w:val="21"/>
+        </w:rPr>
+        <w:t>'b'</w:t>
+      </w:r>
+      <w:r>
         <w:rPr>
           <w:rFonts w:ascii="Consolas" w:eastAsia="Times New Roman" w:hAnsi="Consolas" w:cs="Times New Roman"/>
           <w:color w:val="D5CED9"/>
           <w:sz w:val="21"/>
           <w:szCs w:val="21"/>
         </w:rPr>
-      </w:pPr>
+        <w:t>,</w:t>
+      </w:r>
+      <w:r>
+        <w:rPr>
+          <w:rFonts w:ascii="Consolas" w:eastAsia="Times New Roman" w:hAnsi="Consolas" w:cs="Times New Roman"/>
+          <w:color w:val="96E072"/>
+          <w:sz w:val="21"/>
+          <w:szCs w:val="21"/>
+        </w:rPr>
+        <w:t>'c'</w:t>
+      </w:r>
       <w:r>
         <w:rPr>
           <w:rFonts w:ascii="Consolas" w:eastAsia="Times New Roman" w:hAnsi="Consolas" w:cs="Times New Roman"/>
@@ -626,9 +713,17 @@
           <w:sz w:val="21"/>
           <w:szCs w:val="21"/>
         </w:rPr>
-        <w:t xml:space="preserve">  </w:t>
-      </w:r>
-      <w:proofErr w:type="gramStart"/>
+        <w:t>,</w:t>
+      </w:r>
+      <w:r>
+        <w:rPr>
+          <w:rFonts w:ascii="Consolas" w:eastAsia="Times New Roman" w:hAnsi="Consolas" w:cs="Times New Roman"/>
+          <w:color w:val="96E072"/>
+          <w:sz w:val="21"/>
+          <w:szCs w:val="21"/>
+        </w:rPr>
+        <w:t>'d'</w:t>
+      </w:r>
       <w:r>
         <w:rPr>
           <w:rFonts w:ascii="Consolas" w:eastAsia="Times New Roman" w:hAnsi="Consolas" w:cs="Times New Roman"/>
@@ -636,9 +731,29 @@
           <w:sz w:val="21"/>
           <w:szCs w:val="21"/>
         </w:rPr>
-        <w:t>options:[</w:t>
-      </w:r>
-      <w:proofErr w:type="gramEnd"/>
+        <w:t>],</w:t>
+      </w:r>
+    </w:p>
+    <w:p>
+      <w:pPr>
+        <w:shd w:val="clear" w:color="auto" w:fill="23262E"/>
+        <w:spacing w:after="0" w:line="285" w:lineRule="atLeast"/>
+        <w:rPr>
+          <w:rFonts w:ascii="Consolas" w:eastAsia="Times New Roman" w:hAnsi="Consolas" w:cs="Times New Roman"/>
+          <w:color w:val="D5CED9"/>
+          <w:sz w:val="21"/>
+          <w:szCs w:val="21"/>
+        </w:rPr>
+      </w:pPr>
+      <w:r>
+        <w:rPr>
+          <w:rFonts w:ascii="Consolas" w:eastAsia="Times New Roman" w:hAnsi="Consolas" w:cs="Times New Roman"/>
+          <w:color w:val="D5CED9"/>
+          <w:sz w:val="21"/>
+          <w:szCs w:val="21"/>
+        </w:rPr>
+        <w:t>  answer:</w:t>
+      </w:r>
       <w:r>
         <w:rPr>
           <w:rFonts w:ascii="Consolas" w:eastAsia="Times New Roman" w:hAnsi="Consolas" w:cs="Times New Roman"/>
@@ -646,9 +761,38 @@
           <w:sz w:val="21"/>
           <w:szCs w:val="21"/>
         </w:rPr>
-        <w:t>'</w:t>
-      </w:r>
-      <w:proofErr w:type="spellStart"/>
+        <w:t>''</w:t>
+      </w:r>
+      <w:r>
+        <w:rPr>
+          <w:rFonts w:ascii="Consolas" w:eastAsia="Times New Roman" w:hAnsi="Consolas" w:cs="Times New Roman"/>
+          <w:color w:val="D5CED9"/>
+          <w:sz w:val="21"/>
+          <w:szCs w:val="21"/>
+        </w:rPr>
+        <w:t>,</w:t>
+      </w:r>
+    </w:p>
+    <w:p>
+      <w:pPr>
+        <w:shd w:val="clear" w:color="auto" w:fill="23262E"/>
+        <w:spacing w:after="0" w:line="285" w:lineRule="atLeast"/>
+        <w:rPr>
+          <w:rFonts w:ascii="Consolas" w:eastAsia="Times New Roman" w:hAnsi="Consolas" w:cs="Times New Roman"/>
+          <w:color w:val="D5CED9"/>
+          <w:sz w:val="21"/>
+          <w:szCs w:val="21"/>
+        </w:rPr>
+      </w:pPr>
+      <w:r>
+        <w:rPr>
+          <w:rFonts w:ascii="Consolas" w:eastAsia="Times New Roman" w:hAnsi="Consolas" w:cs="Times New Roman"/>
+          <w:color w:val="D5CED9"/>
+          <w:sz w:val="21"/>
+          <w:szCs w:val="21"/>
+        </w:rPr>
+        <w:t>  subject:</w:t>
+      </w:r>
       <w:r>
         <w:rPr>
           <w:rFonts w:ascii="Consolas" w:eastAsia="Times New Roman" w:hAnsi="Consolas" w:cs="Times New Roman"/>
@@ -656,26 +800,20 @@
           <w:sz w:val="21"/>
           <w:szCs w:val="21"/>
         </w:rPr>
-        <w:t>a'</w:t>
-      </w:r>
-      <w:r>
+        <w:t>""</w:t>
+      </w:r>
+    </w:p>
+    <w:p>
+      <w:pPr>
+        <w:shd w:val="clear" w:color="auto" w:fill="23262E"/>
+        <w:spacing w:after="0" w:line="285" w:lineRule="atLeast"/>
         <w:rPr>
           <w:rFonts w:ascii="Consolas" w:eastAsia="Times New Roman" w:hAnsi="Consolas" w:cs="Times New Roman"/>
           <w:color w:val="D5CED9"/>
           <w:sz w:val="21"/>
           <w:szCs w:val="21"/>
         </w:rPr>
-        <w:t>,</w:t>
-      </w:r>
-      <w:r>
-        <w:rPr>
-          <w:rFonts w:ascii="Consolas" w:eastAsia="Times New Roman" w:hAnsi="Consolas" w:cs="Times New Roman"/>
-          <w:color w:val="96E072"/>
-          <w:sz w:val="21"/>
-          <w:szCs w:val="21"/>
-        </w:rPr>
-        <w:t>'b'</w:t>
-      </w:r>
+      </w:pPr>
       <w:r>
         <w:rPr>
           <w:rFonts w:ascii="Consolas" w:eastAsia="Times New Roman" w:hAnsi="Consolas" w:cs="Times New Roman"/>
@@ -683,256 +821,141 @@
           <w:sz w:val="21"/>
           <w:szCs w:val="21"/>
         </w:rPr>
-        <w:t>,</w:t>
-      </w:r>
-      <w:r>
-        <w:rPr>
-          <w:rFonts w:ascii="Consolas" w:eastAsia="Times New Roman" w:hAnsi="Consolas" w:cs="Times New Roman"/>
-          <w:color w:val="96E072"/>
-          <w:sz w:val="21"/>
-          <w:szCs w:val="21"/>
-        </w:rPr>
-        <w:t>'c'</w:t>
-      </w:r>
-      <w:r>
-        <w:rPr>
-          <w:rFonts w:ascii="Consolas" w:eastAsia="Times New Roman" w:hAnsi="Consolas" w:cs="Times New Roman"/>
-          <w:color w:val="D5CED9"/>
-          <w:sz w:val="21"/>
-          <w:szCs w:val="21"/>
-        </w:rPr>
-        <w:t>,</w:t>
-      </w:r>
-      <w:r>
-        <w:rPr>
-          <w:rFonts w:ascii="Consolas" w:eastAsia="Times New Roman" w:hAnsi="Consolas" w:cs="Times New Roman"/>
-          <w:color w:val="96E072"/>
-          <w:sz w:val="21"/>
-          <w:szCs w:val="21"/>
-        </w:rPr>
-        <w:t>'d</w:t>
-      </w:r>
-      <w:proofErr w:type="spellEnd"/>
-      <w:r>
-        <w:rPr>
-          <w:rFonts w:ascii="Consolas" w:eastAsia="Times New Roman" w:hAnsi="Consolas" w:cs="Times New Roman"/>
-          <w:color w:val="96E072"/>
-          <w:sz w:val="21"/>
-          <w:szCs w:val="21"/>
-        </w:rPr>
-        <w:t>'</w:t>
-      </w:r>
-      <w:r>
-        <w:rPr>
-          <w:rFonts w:ascii="Consolas" w:eastAsia="Times New Roman" w:hAnsi="Consolas" w:cs="Times New Roman"/>
-          <w:color w:val="D5CED9"/>
-          <w:sz w:val="21"/>
-          <w:szCs w:val="21"/>
-        </w:rPr>
-        <w:t>],</w:t>
+        <w:t>}</w:t>
       </w:r>
     </w:p>
     <w:p>
       <w:pPr>
-        <w:shd w:val="clear" w:color="auto" w:fill="23262E"/>
-        <w:spacing w:after="0" w:line="285" w:lineRule="atLeast"/>
-        <w:rPr>
-          <w:rFonts w:ascii="Consolas" w:eastAsia="Times New Roman" w:hAnsi="Consolas" w:cs="Times New Roman"/>
-          <w:color w:val="D5CED9"/>
-          <w:sz w:val="21"/>
-          <w:szCs w:val="21"/>
-        </w:rPr>
-      </w:pPr>
-      <w:r>
-        <w:rPr>
-          <w:rFonts w:ascii="Consolas" w:eastAsia="Times New Roman" w:hAnsi="Consolas" w:cs="Times New Roman"/>
-          <w:color w:val="D5CED9"/>
-          <w:sz w:val="21"/>
-          <w:szCs w:val="21"/>
-        </w:rPr>
-        <w:t>  answer:</w:t>
-      </w:r>
-      <w:r>
-        <w:rPr>
-          <w:rFonts w:ascii="Consolas" w:eastAsia="Times New Roman" w:hAnsi="Consolas" w:cs="Times New Roman"/>
-          <w:color w:val="96E072"/>
-          <w:sz w:val="21"/>
-          <w:szCs w:val="21"/>
-        </w:rPr>
-        <w:t>''</w:t>
-      </w:r>
-      <w:r>
-        <w:rPr>
-          <w:rFonts w:ascii="Consolas" w:eastAsia="Times New Roman" w:hAnsi="Consolas" w:cs="Times New Roman"/>
-          <w:color w:val="D5CED9"/>
-          <w:sz w:val="21"/>
-          <w:szCs w:val="21"/>
-        </w:rPr>
-        <w:t>,</w:t>
-      </w:r>
+        <w:rPr>
+          <w:rFonts w:cstheme="minorHAnsi"/>
+          <w:b/>
+          <w:bCs/>
+          <w:sz w:val="24"/>
+          <w:szCs w:val="24"/>
+        </w:rPr>
+      </w:pPr>
     </w:p>
     <w:p>
       <w:pPr>
-        <w:shd w:val="clear" w:color="auto" w:fill="23262E"/>
-        <w:spacing w:after="0" w:line="285" w:lineRule="atLeast"/>
-        <w:rPr>
-          <w:rFonts w:ascii="Consolas" w:eastAsia="Times New Roman" w:hAnsi="Consolas" w:cs="Times New Roman"/>
-          <w:color w:val="D5CED9"/>
-          <w:sz w:val="21"/>
-          <w:szCs w:val="21"/>
-        </w:rPr>
-      </w:pPr>
-      <w:r>
-        <w:rPr>
-          <w:rFonts w:ascii="Consolas" w:eastAsia="Times New Roman" w:hAnsi="Consolas" w:cs="Times New Roman"/>
-          <w:color w:val="D5CED9"/>
-          <w:sz w:val="21"/>
-          <w:szCs w:val="21"/>
-        </w:rPr>
-        <w:t>  subject:</w:t>
-      </w:r>
-      <w:r>
-        <w:rPr>
-          <w:rFonts w:ascii="Consolas" w:eastAsia="Times New Roman" w:hAnsi="Consolas" w:cs="Times New Roman"/>
-          <w:color w:val="96E072"/>
-          <w:sz w:val="21"/>
-          <w:szCs w:val="21"/>
-        </w:rPr>
-        <w:t>""</w:t>
-      </w:r>
+        <w:rPr>
+          <w:rFonts w:cstheme="minorHAnsi"/>
+          <w:b/>
+          <w:bCs/>
+          <w:sz w:val="24"/>
+          <w:szCs w:val="24"/>
+        </w:rPr>
+      </w:pPr>
     </w:p>
     <w:p>
       <w:pPr>
-        <w:shd w:val="clear" w:color="auto" w:fill="23262E"/>
-        <w:spacing w:after="0" w:line="285" w:lineRule="atLeast"/>
-        <w:rPr>
-          <w:rFonts w:ascii="Consolas" w:eastAsia="Times New Roman" w:hAnsi="Consolas" w:cs="Times New Roman"/>
-          <w:color w:val="D5CED9"/>
-          <w:sz w:val="21"/>
-          <w:szCs w:val="21"/>
-        </w:rPr>
-      </w:pPr>
-      <w:r>
-        <w:rPr>
-          <w:rFonts w:ascii="Consolas" w:eastAsia="Times New Roman" w:hAnsi="Consolas" w:cs="Times New Roman"/>
-          <w:color w:val="D5CED9"/>
-          <w:sz w:val="21"/>
-          <w:szCs w:val="21"/>
-        </w:rPr>
-        <w:t>}</w:t>
+        <w:rPr>
+          <w:rFonts w:cstheme="minorHAnsi"/>
+          <w:b/>
+          <w:bCs/>
+          <w:sz w:val="24"/>
+          <w:szCs w:val="24"/>
+        </w:rPr>
+      </w:pPr>
+      <w:r>
+        <w:rPr>
+          <w:rFonts w:cstheme="minorHAnsi"/>
+          <w:b/>
+          <w:bCs/>
+          <w:sz w:val="24"/>
+          <w:szCs w:val="24"/>
+        </w:rPr>
+        <w:t>Endpoints:</w:t>
       </w:r>
     </w:p>
     <w:p>
       <w:pPr>
-        <w:ind w:firstLine="360"/>
-        <w:rPr>
-          <w:rFonts w:cstheme="minorHAnsi"/>
-          <w:b/>
-          <w:bCs/>
-          <w:sz w:val="24"/>
-          <w:szCs w:val="24"/>
-        </w:rPr>
-      </w:pPr>
+        <w:rPr>
+          <w:rFonts w:cstheme="minorHAnsi"/>
+          <w:sz w:val="24"/>
+          <w:szCs w:val="24"/>
+        </w:rPr>
+      </w:pPr>
+      <w:r>
+        <w:rPr>
+          <w:rFonts w:cstheme="minorHAnsi"/>
+          <w:sz w:val="24"/>
+          <w:szCs w:val="24"/>
+        </w:rPr>
+        <w:t xml:space="preserve"> </w:t>
+      </w:r>
+      <w:r>
+        <w:rPr>
+          <w:rFonts w:cstheme="minorHAnsi"/>
+          <w:sz w:val="24"/>
+          <w:szCs w:val="24"/>
+        </w:rPr>
+        <w:t>App.</w:t>
+      </w:r>
+      <w:r>
+        <w:rPr>
+          <w:rFonts w:cstheme="minorHAnsi"/>
+          <w:sz w:val="24"/>
+          <w:szCs w:val="24"/>
+        </w:rPr>
+        <w:t>get</w:t>
+      </w:r>
+      <w:r>
+        <w:rPr>
+          <w:rFonts w:cstheme="minorHAnsi"/>
+          <w:sz w:val="24"/>
+          <w:szCs w:val="24"/>
+        </w:rPr>
+        <w:t xml:space="preserve"> </w:t>
+      </w:r>
+      <w:r>
+        <w:rPr>
+          <w:rFonts w:cstheme="minorHAnsi"/>
+          <w:sz w:val="24"/>
+          <w:szCs w:val="24"/>
+        </w:rPr>
+        <w:t xml:space="preserve"> </w:t>
+      </w:r>
+      <w:r>
+        <w:rPr>
+          <w:rFonts w:cstheme="minorHAnsi"/>
+          <w:sz w:val="24"/>
+          <w:szCs w:val="24"/>
+        </w:rPr>
+        <w:t xml:space="preserve"> It is used to for many times like to get inspirational Quotes, to get flashcard, to get quiz questions.</w:t>
+      </w:r>
     </w:p>
     <w:p>
       <w:pPr>
         <w:rPr>
           <w:rFonts w:cstheme="minorHAnsi"/>
-          <w:b/>
-          <w:bCs/>
-          <w:sz w:val="24"/>
-          <w:szCs w:val="24"/>
-        </w:rPr>
-      </w:pPr>
-      <w:r>
-        <w:rPr>
-          <w:rFonts w:cstheme="minorHAnsi"/>
-          <w:b/>
-          <w:bCs/>
-          <w:sz w:val="24"/>
-          <w:szCs w:val="24"/>
-        </w:rPr>
-        <w:t>Endpoints:</w:t>
+          <w:sz w:val="24"/>
+          <w:szCs w:val="24"/>
+        </w:rPr>
+      </w:pPr>
+      <w:r>
+        <w:rPr>
+          <w:rFonts w:cstheme="minorHAnsi"/>
+          <w:sz w:val="24"/>
+          <w:szCs w:val="24"/>
+        </w:rPr>
+        <w:t xml:space="preserve">App.post </w:t>
+      </w:r>
+      <w:r>
+        <w:rPr>
+          <w:rFonts w:cstheme="minorHAnsi"/>
+          <w:sz w:val="24"/>
+          <w:szCs w:val="24"/>
+        </w:rPr>
+        <w:t>– It is used to create a flashcard. Where Data is inserted in a database table.</w:t>
       </w:r>
     </w:p>
     <w:p>
       <w:pPr>
         <w:rPr>
           <w:rFonts w:cstheme="minorHAnsi"/>
-          <w:sz w:val="24"/>
-          <w:szCs w:val="24"/>
-        </w:rPr>
-      </w:pPr>
-      <w:r>
-        <w:rPr>
-          <w:rFonts w:cstheme="minorHAnsi"/>
-          <w:sz w:val="24"/>
-          <w:szCs w:val="24"/>
-        </w:rPr>
-        <w:t xml:space="preserve"> </w:t>
-      </w:r>
-      <w:proofErr w:type="spellStart"/>
-      <w:r>
-        <w:rPr>
-          <w:rFonts w:cstheme="minorHAnsi"/>
-          <w:sz w:val="24"/>
-          <w:szCs w:val="24"/>
-        </w:rPr>
-        <w:t>App.</w:t>
-      </w:r>
-      <w:r>
-        <w:rPr>
-          <w:rFonts w:cstheme="minorHAnsi"/>
-          <w:sz w:val="24"/>
-          <w:szCs w:val="24"/>
-        </w:rPr>
-        <w:t>get</w:t>
-      </w:r>
-      <w:proofErr w:type="spellEnd"/>
-      <w:r>
-        <w:rPr>
-          <w:rFonts w:cstheme="minorHAnsi"/>
-          <w:sz w:val="24"/>
-          <w:szCs w:val="24"/>
-        </w:rPr>
-        <w:t xml:space="preserve"> </w:t>
-      </w:r>
-    </w:p>
-    <w:p>
-      <w:pPr>
-        <w:rPr>
-          <w:rFonts w:cstheme="minorHAnsi"/>
-          <w:sz w:val="24"/>
-          <w:szCs w:val="24"/>
-        </w:rPr>
-      </w:pPr>
-      <w:proofErr w:type="spellStart"/>
-      <w:r>
-        <w:rPr>
-          <w:rFonts w:cstheme="minorHAnsi"/>
-          <w:sz w:val="24"/>
-          <w:szCs w:val="24"/>
-        </w:rPr>
-        <w:t>App.post</w:t>
-      </w:r>
-      <w:proofErr w:type="spellEnd"/>
-      <w:r>
-        <w:rPr>
-          <w:rFonts w:cstheme="minorHAnsi"/>
-          <w:sz w:val="24"/>
-          <w:szCs w:val="24"/>
-        </w:rPr>
-        <w:t xml:space="preserve"> </w:t>
-      </w:r>
-    </w:p>
-    <w:p>
-      <w:pPr>
-        <w:rPr>
-          <w:rFonts w:cstheme="minorHAnsi"/>
           <w:color w:val="000000"/>
         </w:rPr>
       </w:pPr>
-      <w:proofErr w:type="spellStart"/>
       <w:r>
         <w:rPr>
           <w:rFonts w:cstheme="minorHAnsi"/>
@@ -941,7 +964,14 @@
         </w:rPr>
         <w:t>App.delete</w:t>
       </w:r>
-      <w:proofErr w:type="spellEnd"/>
+      <w:r>
+        <w:rPr>
+          <w:rFonts w:cstheme="minorHAnsi"/>
+          <w:sz w:val="24"/>
+          <w:szCs w:val="24"/>
+        </w:rPr>
+        <w:t xml:space="preserve"> – It is used to delete a flashcard where data is deleted from the Database table.</w:t>
+      </w:r>
     </w:p>
     <w:p>
       <w:pPr>
@@ -969,9 +999,15 @@
         <w:spacing w:before="0" w:beforeAutospacing="0" w:after="0" w:afterAutospacing="0"/>
         <w:rPr>
           <w:rFonts w:asciiTheme="minorHAnsi" w:hAnsiTheme="minorHAnsi" w:cstheme="minorHAnsi"/>
+        </w:rPr>
+      </w:pPr>
+      <w:r>
+        <w:rPr>
+          <w:rFonts w:asciiTheme="minorHAnsi" w:hAnsiTheme="minorHAnsi" w:cstheme="minorHAnsi"/>
           <w:color w:val="000000"/>
         </w:rPr>
-      </w:pPr>
+        <w:t>Express</w:t>
+      </w:r>
     </w:p>
     <w:p>
       <w:pPr>
@@ -986,7 +1022,7 @@
           <w:rFonts w:asciiTheme="minorHAnsi" w:hAnsiTheme="minorHAnsi" w:cstheme="minorHAnsi"/>
           <w:color w:val="000000"/>
         </w:rPr>
-        <w:t>Express</w:t>
+        <w:t>Axios</w:t>
       </w:r>
     </w:p>
     <w:p>
@@ -995,17 +1031,16 @@
         <w:spacing w:before="0" w:beforeAutospacing="0" w:after="0" w:afterAutospacing="0"/>
         <w:rPr>
           <w:rFonts w:asciiTheme="minorHAnsi" w:hAnsiTheme="minorHAnsi" w:cstheme="minorHAnsi"/>
-        </w:rPr>
-      </w:pPr>
-      <w:proofErr w:type="spellStart"/>
+          <w:color w:val="000000"/>
+        </w:rPr>
+      </w:pPr>
       <w:r>
         <w:rPr>
           <w:rFonts w:asciiTheme="minorHAnsi" w:hAnsiTheme="minorHAnsi" w:cstheme="minorHAnsi"/>
           <w:color w:val="000000"/>
         </w:rPr>
-        <w:t>Axios</w:t>
-      </w:r>
-      <w:proofErr w:type="spellEnd"/>
+        <w:t>Cors</w:t>
+      </w:r>
     </w:p>
     <w:p>
       <w:pPr>
@@ -1016,15 +1051,20 @@
           <w:color w:val="000000"/>
         </w:rPr>
       </w:pPr>
-      <w:proofErr w:type="spellStart"/>
       <w:r>
         <w:rPr>
           <w:rFonts w:asciiTheme="minorHAnsi" w:hAnsiTheme="minorHAnsi" w:cstheme="minorHAnsi"/>
           <w:color w:val="000000"/>
         </w:rPr>
-        <w:t>Cors</w:t>
-      </w:r>
-      <w:proofErr w:type="spellEnd"/>
+        <w:t>P</w:t>
+      </w:r>
+      <w:r>
+        <w:rPr>
+          <w:rFonts w:asciiTheme="minorHAnsi" w:hAnsiTheme="minorHAnsi" w:cstheme="minorHAnsi"/>
+          <w:color w:val="000000"/>
+        </w:rPr>
+        <w:t>ath</w:t>
+      </w:r>
     </w:p>
     <w:p>
       <w:pPr>
@@ -1040,7 +1080,7 @@
           <w:rFonts w:asciiTheme="minorHAnsi" w:hAnsiTheme="minorHAnsi" w:cstheme="minorHAnsi"/>
           <w:color w:val="000000"/>
         </w:rPr>
-        <w:t>path</w:t>
+        <w:t>Dotenv</w:t>
       </w:r>
     </w:p>
     <w:p>
@@ -1052,6 +1092,13 @@
           <w:color w:val="000000"/>
         </w:rPr>
       </w:pPr>
+      <w:r>
+        <w:rPr>
+          <w:rFonts w:asciiTheme="minorHAnsi" w:hAnsiTheme="minorHAnsi" w:cstheme="minorHAnsi"/>
+          <w:color w:val="000000"/>
+        </w:rPr>
+        <w:t xml:space="preserve">Sequelize </w:t>
+      </w:r>
     </w:p>
     <w:p>
       <w:pPr>
@@ -1067,17 +1114,16 @@
           <w:rFonts w:asciiTheme="minorHAnsi" w:hAnsiTheme="minorHAnsi" w:cstheme="minorHAnsi"/>
           <w:color w:val="000000"/>
         </w:rPr>
+        <w:lastRenderedPageBreak/>
         <w:t xml:space="preserve">Figma </w:t>
       </w:r>
-      <w:proofErr w:type="spellStart"/>
       <w:r>
         <w:rPr>
           <w:rFonts w:asciiTheme="minorHAnsi" w:hAnsiTheme="minorHAnsi" w:cstheme="minorHAnsi"/>
           <w:color w:val="000000"/>
         </w:rPr>
-        <w:t>WireFrame</w:t>
-      </w:r>
-      <w:proofErr w:type="spellEnd"/>
+        <w:t>Wireframe for page views</w:t>
+      </w:r>
       <w:r>
         <w:rPr>
           <w:rFonts w:asciiTheme="minorHAnsi" w:hAnsiTheme="minorHAnsi" w:cstheme="minorHAnsi"/>
@@ -1108,15 +1154,13 @@
       <w:r>
         <w:rPr>
           <w:rFonts w:asciiTheme="minorHAnsi" w:hAnsiTheme="minorHAnsi" w:cstheme="minorHAnsi"/>
-          <w:noProof/>
           <w:color w:val="000000"/>
         </w:rPr>
-        <w:lastRenderedPageBreak/>
         <w:drawing>
-          <wp:inline distT="0" distB="0" distL="0" distR="0" wp14:anchorId="6F3A6872" wp14:editId="15349A96">
-            <wp:extent cx="5943600" cy="2602865"/>
-            <wp:effectExtent l="0" t="0" r="0" b="6985"/>
-            <wp:docPr id="1" name="Picture 1" descr="A picture containing graphical user interface&#10;&#10;Description automatically generated"/>
+          <wp:inline distT="0" distB="0" distL="0" distR="0" wp14:anchorId="72B1A48C" wp14:editId="240284F3">
+            <wp:extent cx="5799323" cy="4907705"/>
+            <wp:effectExtent l="0" t="0" r="0" b="7620"/>
+            <wp:docPr id="1" name="Picture 1" descr="Graphical user interface, diagram&#10;&#10;Description automatically generated"/>
             <wp:cNvGraphicFramePr>
               <a:graphicFrameLocks xmlns:a="http://schemas.openxmlformats.org/drawingml/2006/main" noChangeAspect="1"/>
             </wp:cNvGraphicFramePr>
@@ -1124,7 +1168,7 @@
               <a:graphicData uri="http://schemas.openxmlformats.org/drawingml/2006/picture">
                 <pic:pic xmlns:pic="http://schemas.openxmlformats.org/drawingml/2006/picture">
                   <pic:nvPicPr>
-                    <pic:cNvPr id="1" name="Picture 1" descr="A picture containing graphical user interface&#10;&#10;Description automatically generated"/>
+                    <pic:cNvPr id="1" name="Picture 1" descr="Graphical user interface, diagram&#10;&#10;Description automatically generated"/>
                     <pic:cNvPicPr/>
                   </pic:nvPicPr>
                   <pic:blipFill>
@@ -1136,7 +1180,7 @@
                   <pic:spPr>
                     <a:xfrm>
                       <a:off x="0" y="0"/>
-                      <a:ext cx="5943600" cy="2602865"/>
+                      <a:ext cx="5799323" cy="4907705"/>
                     </a:xfrm>
                     <a:prstGeom prst="rect">
                       <a:avLst/>
@@ -1161,154 +1205,137 @@
     </w:p>
     <w:p>
       <w:pPr>
-        <w:rPr>
-          <w:rFonts w:cstheme="minorHAnsi"/>
-          <w:sz w:val="24"/>
-          <w:szCs w:val="24"/>
-        </w:rPr>
-      </w:pPr>
-      <w:proofErr w:type="gramStart"/>
-      <w:r>
-        <w:rPr>
-          <w:rFonts w:cstheme="minorHAnsi"/>
-          <w:sz w:val="24"/>
-          <w:szCs w:val="24"/>
-        </w:rPr>
-        <w:t>Database :</w:t>
-      </w:r>
-      <w:proofErr w:type="gramEnd"/>
-      <w:r>
-        <w:rPr>
-          <w:rFonts w:cstheme="minorHAnsi"/>
-          <w:sz w:val="24"/>
-          <w:szCs w:val="24"/>
-        </w:rPr>
-        <w:t xml:space="preserve"> </w:t>
+        <w:pStyle w:val="NormalWeb"/>
+        <w:spacing w:before="0" w:beforeAutospacing="0" w:after="0" w:afterAutospacing="0"/>
+        <w:rPr>
+          <w:rFonts w:asciiTheme="minorHAnsi" w:hAnsiTheme="minorHAnsi" w:cstheme="minorHAnsi"/>
+          <w:color w:val="000000"/>
+        </w:rPr>
+      </w:pPr>
+      <w:r>
+        <w:rPr>
+          <w:rFonts w:asciiTheme="minorHAnsi" w:hAnsiTheme="minorHAnsi" w:cstheme="minorHAnsi"/>
+          <w:color w:val="000000"/>
+        </w:rPr>
+        <w:lastRenderedPageBreak/>
+        <w:drawing>
+          <wp:inline distT="0" distB="0" distL="0" distR="0" wp14:anchorId="26D3F9A8" wp14:editId="2D1D6BC3">
+            <wp:extent cx="5852667" cy="4892464"/>
+            <wp:effectExtent l="0" t="0" r="0" b="3810"/>
+            <wp:docPr id="5" name="Picture 5" descr="Graphical user interface, application&#10;&#10;Description automatically generated"/>
+            <wp:cNvGraphicFramePr>
+              <a:graphicFrameLocks xmlns:a="http://schemas.openxmlformats.org/drawingml/2006/main" noChangeAspect="1"/>
+            </wp:cNvGraphicFramePr>
+            <a:graphic xmlns:a="http://schemas.openxmlformats.org/drawingml/2006/main">
+              <a:graphicData uri="http://schemas.openxmlformats.org/drawingml/2006/picture">
+                <pic:pic xmlns:pic="http://schemas.openxmlformats.org/drawingml/2006/picture">
+                  <pic:nvPicPr>
+                    <pic:cNvPr id="5" name="Picture 5" descr="Graphical user interface, application&#10;&#10;Description automatically generated"/>
+                    <pic:cNvPicPr/>
+                  </pic:nvPicPr>
+                  <pic:blipFill>
+                    <a:blip r:embed="rId7"/>
+                    <a:stretch>
+                      <a:fillRect/>
+                    </a:stretch>
+                  </pic:blipFill>
+                  <pic:spPr>
+                    <a:xfrm>
+                      <a:off x="0" y="0"/>
+                      <a:ext cx="5852667" cy="4892464"/>
+                    </a:xfrm>
+                    <a:prstGeom prst="rect">
+                      <a:avLst/>
+                    </a:prstGeom>
+                  </pic:spPr>
+                </pic:pic>
+              </a:graphicData>
+            </a:graphic>
+          </wp:inline>
+        </w:drawing>
       </w:r>
     </w:p>
     <w:p>
       <w:pPr>
-        <w:rPr>
-          <w:rFonts w:cstheme="minorHAnsi"/>
-          <w:sz w:val="24"/>
-          <w:szCs w:val="24"/>
-        </w:rPr>
-      </w:pPr>
-      <w:r>
-        <w:rPr>
-          <w:rFonts w:cstheme="minorHAnsi"/>
-          <w:sz w:val="24"/>
-          <w:szCs w:val="24"/>
-        </w:rPr>
-        <w:t xml:space="preserve">Create a table </w:t>
-      </w:r>
-      <w:proofErr w:type="spellStart"/>
-      <w:r>
-        <w:rPr>
-          <w:rFonts w:cstheme="minorHAnsi"/>
-          <w:sz w:val="24"/>
-          <w:szCs w:val="24"/>
-        </w:rPr>
-        <w:t>flashcard_details</w:t>
-      </w:r>
-      <w:proofErr w:type="spellEnd"/>
-      <w:r>
-        <w:rPr>
-          <w:rFonts w:cstheme="minorHAnsi"/>
-          <w:sz w:val="24"/>
-          <w:szCs w:val="24"/>
-        </w:rPr>
-        <w:t xml:space="preserve"> </w:t>
-      </w:r>
+        <w:pStyle w:val="NormalWeb"/>
+        <w:spacing w:before="0" w:beforeAutospacing="0" w:after="0" w:afterAutospacing="0"/>
+        <w:rPr>
+          <w:rFonts w:asciiTheme="minorHAnsi" w:hAnsiTheme="minorHAnsi" w:cstheme="minorHAnsi"/>
+          <w:color w:val="000000"/>
+        </w:rPr>
+      </w:pPr>
     </w:p>
     <w:p>
       <w:pPr>
-        <w:rPr>
-          <w:rFonts w:cstheme="minorHAnsi"/>
-          <w:sz w:val="24"/>
-          <w:szCs w:val="24"/>
-        </w:rPr>
-      </w:pPr>
-      <w:r>
-        <w:rPr>
-          <w:rFonts w:cstheme="minorHAnsi"/>
-          <w:sz w:val="24"/>
-          <w:szCs w:val="24"/>
-        </w:rPr>
-        <w:t xml:space="preserve">Columns: </w:t>
+        <w:pStyle w:val="NormalWeb"/>
+        <w:spacing w:before="0" w:beforeAutospacing="0" w:after="0" w:afterAutospacing="0"/>
+        <w:rPr>
+          <w:rFonts w:asciiTheme="minorHAnsi" w:hAnsiTheme="minorHAnsi" w:cstheme="minorHAnsi"/>
+          <w:color w:val="000000"/>
+        </w:rPr>
+      </w:pPr>
+      <w:r>
+        <w:rPr>
+          <w:rFonts w:asciiTheme="minorHAnsi" w:hAnsiTheme="minorHAnsi" w:cstheme="minorHAnsi"/>
+          <w:color w:val="000000"/>
+        </w:rPr>
+        <w:lastRenderedPageBreak/>
+        <w:drawing>
+          <wp:inline distT="0" distB="0" distL="0" distR="0" wp14:anchorId="0B2E5907" wp14:editId="0C1A1FE3">
+            <wp:extent cx="5822185" cy="4884843"/>
+            <wp:effectExtent l="0" t="0" r="7620" b="0"/>
+            <wp:docPr id="6" name="Picture 6" descr="Timeline&#10;&#10;Description automatically generated"/>
+            <wp:cNvGraphicFramePr>
+              <a:graphicFrameLocks xmlns:a="http://schemas.openxmlformats.org/drawingml/2006/main" noChangeAspect="1"/>
+            </wp:cNvGraphicFramePr>
+            <a:graphic xmlns:a="http://schemas.openxmlformats.org/drawingml/2006/main">
+              <a:graphicData uri="http://schemas.openxmlformats.org/drawingml/2006/picture">
+                <pic:pic xmlns:pic="http://schemas.openxmlformats.org/drawingml/2006/picture">
+                  <pic:nvPicPr>
+                    <pic:cNvPr id="6" name="Picture 6" descr="Timeline&#10;&#10;Description automatically generated"/>
+                    <pic:cNvPicPr/>
+                  </pic:nvPicPr>
+                  <pic:blipFill>
+                    <a:blip r:embed="rId8"/>
+                    <a:stretch>
+                      <a:fillRect/>
+                    </a:stretch>
+                  </pic:blipFill>
+                  <pic:spPr>
+                    <a:xfrm>
+                      <a:off x="0" y="0"/>
+                      <a:ext cx="5822185" cy="4884843"/>
+                    </a:xfrm>
+                    <a:prstGeom prst="rect">
+                      <a:avLst/>
+                    </a:prstGeom>
+                  </pic:spPr>
+                </pic:pic>
+              </a:graphicData>
+            </a:graphic>
+          </wp:inline>
+        </w:drawing>
       </w:r>
     </w:p>
     <w:p>
       <w:pPr>
-        <w:rPr>
-          <w:rFonts w:cstheme="minorHAnsi"/>
-          <w:sz w:val="24"/>
-          <w:szCs w:val="24"/>
-        </w:rPr>
-      </w:pPr>
-      <w:proofErr w:type="spellStart"/>
-      <w:r>
-        <w:rPr>
-          <w:rFonts w:cstheme="minorHAnsi"/>
-          <w:sz w:val="24"/>
-          <w:szCs w:val="24"/>
-        </w:rPr>
-        <w:t>Flashcard_</w:t>
-      </w:r>
-      <w:proofErr w:type="gramStart"/>
-      <w:r>
-        <w:rPr>
-          <w:rFonts w:cstheme="minorHAnsi"/>
-          <w:sz w:val="24"/>
-          <w:szCs w:val="24"/>
-        </w:rPr>
-        <w:t>id</w:t>
-      </w:r>
-      <w:proofErr w:type="spellEnd"/>
-      <w:r>
-        <w:rPr>
-          <w:rFonts w:cstheme="minorHAnsi"/>
-          <w:sz w:val="24"/>
-          <w:szCs w:val="24"/>
-        </w:rPr>
-        <w:t xml:space="preserve">  primary</w:t>
-      </w:r>
-      <w:proofErr w:type="gramEnd"/>
-      <w:r>
-        <w:rPr>
-          <w:rFonts w:cstheme="minorHAnsi"/>
-          <w:sz w:val="24"/>
-          <w:szCs w:val="24"/>
-        </w:rPr>
-        <w:t xml:space="preserve"> key serial</w:t>
-      </w:r>
+        <w:pStyle w:val="NormalWeb"/>
+        <w:spacing w:before="0" w:beforeAutospacing="0" w:after="0" w:afterAutospacing="0"/>
+        <w:rPr>
+          <w:rFonts w:asciiTheme="minorHAnsi" w:hAnsiTheme="minorHAnsi" w:cstheme="minorHAnsi"/>
+          <w:color w:val="000000"/>
+        </w:rPr>
+      </w:pPr>
     </w:p>
     <w:p>
       <w:pPr>
-        <w:rPr>
-          <w:rFonts w:cstheme="minorHAnsi"/>
-          <w:sz w:val="24"/>
-          <w:szCs w:val="24"/>
-        </w:rPr>
-      </w:pPr>
-      <w:proofErr w:type="spellStart"/>
-      <w:r>
-        <w:rPr>
-          <w:rFonts w:cstheme="minorHAnsi"/>
-          <w:sz w:val="24"/>
-          <w:szCs w:val="24"/>
-        </w:rPr>
-        <w:t>F_topic</w:t>
-      </w:r>
-      <w:proofErr w:type="spellEnd"/>
-      <w:r>
-        <w:rPr>
-          <w:rFonts w:cstheme="minorHAnsi"/>
-          <w:sz w:val="24"/>
-          <w:szCs w:val="24"/>
-        </w:rPr>
-        <w:t xml:space="preserve"> Varchar</w:t>
-      </w:r>
+        <w:pStyle w:val="NormalWeb"/>
+        <w:spacing w:before="0" w:beforeAutospacing="0" w:after="0" w:afterAutospacing="0"/>
+        <w:rPr>
+          <w:rFonts w:asciiTheme="minorHAnsi" w:hAnsiTheme="minorHAnsi" w:cstheme="minorHAnsi"/>
+          <w:color w:val="000000"/>
+        </w:rPr>
+      </w:pPr>
     </w:p>
     <w:p>
       <w:pPr>
@@ -1318,23 +1345,13 @@
           <w:szCs w:val="24"/>
         </w:rPr>
       </w:pPr>
-      <w:proofErr w:type="spellStart"/>
-      <w:r>
-        <w:rPr>
-          <w:rFonts w:cstheme="minorHAnsi"/>
-          <w:sz w:val="24"/>
-          <w:szCs w:val="24"/>
-        </w:rPr>
-        <w:t>F_answer</w:t>
-      </w:r>
-      <w:proofErr w:type="spellEnd"/>
-      <w:r>
-        <w:rPr>
-          <w:rFonts w:cstheme="minorHAnsi"/>
-          <w:sz w:val="24"/>
-          <w:szCs w:val="24"/>
-        </w:rPr>
-        <w:t xml:space="preserve"> Varchar</w:t>
+      <w:r>
+        <w:rPr>
+          <w:rFonts w:cstheme="minorHAnsi"/>
+          <w:sz w:val="24"/>
+          <w:szCs w:val="24"/>
+        </w:rPr>
+        <w:t xml:space="preserve">Database : </w:t>
       </w:r>
     </w:p>
     <w:p>
@@ -1345,6 +1362,14 @@
           <w:szCs w:val="24"/>
         </w:rPr>
       </w:pPr>
+      <w:r>
+        <w:rPr>
+          <w:rFonts w:cstheme="minorHAnsi"/>
+          <w:sz w:val="24"/>
+          <w:szCs w:val="24"/>
+        </w:rPr>
+        <w:t xml:space="preserve">Create a table flashcard_details </w:t>
+      </w:r>
     </w:p>
     <w:p>
       <w:pPr>
@@ -1360,10 +1385,79 @@
           <w:sz w:val="24"/>
           <w:szCs w:val="24"/>
         </w:rPr>
+        <w:t xml:space="preserve">Columns: </w:t>
+      </w:r>
+    </w:p>
+    <w:p>
+      <w:pPr>
+        <w:rPr>
+          <w:rFonts w:cstheme="minorHAnsi"/>
+          <w:sz w:val="24"/>
+          <w:szCs w:val="24"/>
+        </w:rPr>
+      </w:pPr>
+      <w:r>
+        <w:rPr>
+          <w:rFonts w:cstheme="minorHAnsi"/>
+          <w:sz w:val="24"/>
+          <w:szCs w:val="24"/>
+        </w:rPr>
+        <w:t>Flashcard_id  primary key serial</w:t>
+      </w:r>
+    </w:p>
+    <w:p>
+      <w:pPr>
+        <w:rPr>
+          <w:rFonts w:cstheme="minorHAnsi"/>
+          <w:sz w:val="24"/>
+          <w:szCs w:val="24"/>
+        </w:rPr>
+      </w:pPr>
+      <w:r>
+        <w:rPr>
+          <w:rFonts w:cstheme="minorHAnsi"/>
+          <w:sz w:val="24"/>
+          <w:szCs w:val="24"/>
+        </w:rPr>
+        <w:t>F_topic Varchar</w:t>
+      </w:r>
+    </w:p>
+    <w:p>
+      <w:pPr>
+        <w:rPr>
+          <w:rFonts w:cstheme="minorHAnsi"/>
+          <w:sz w:val="24"/>
+          <w:szCs w:val="24"/>
+        </w:rPr>
+      </w:pPr>
+      <w:r>
+        <w:rPr>
+          <w:rFonts w:cstheme="minorHAnsi"/>
+          <w:sz w:val="24"/>
+          <w:szCs w:val="24"/>
+        </w:rPr>
+        <w:t>F_answer Varchar</w:t>
+      </w:r>
+    </w:p>
+    <w:p>
+      <w:pPr>
+        <w:rPr>
+          <w:rFonts w:cstheme="minorHAnsi"/>
+          <w:sz w:val="24"/>
+          <w:szCs w:val="24"/>
+        </w:rPr>
+      </w:pPr>
+      <w:r>
+        <w:rPr>
+          <w:rFonts w:cstheme="minorHAnsi"/>
+          <w:sz w:val="24"/>
+          <w:szCs w:val="24"/>
+        </w:rPr>
+        <w:lastRenderedPageBreak/>
         <w:drawing>
-          <wp:inline distT="0" distB="0" distL="0" distR="0" wp14:anchorId="642B18E9" wp14:editId="646798A8">
-            <wp:extent cx="3596952" cy="2171888"/>
-            <wp:effectExtent l="0" t="0" r="3810" b="0"/>
+          <wp:inline distT="0" distB="0" distL="0" distR="0" wp14:anchorId="11D21B7A" wp14:editId="72E0B964">
+            <wp:extent cx="3111500" cy="2260600"/>
+            <wp:effectExtent l="0" t="0" r="0" b="6350"/>
             <wp:docPr id="3" name="Picture 3" descr="Table&#10;&#10;Description automatically generated"/>
             <wp:cNvGraphicFramePr>
               <a:graphicFrameLocks xmlns:a="http://schemas.openxmlformats.org/drawingml/2006/main" noChangeAspect="1"/>
@@ -1376,7 +1470,7 @@
                     <pic:cNvPicPr/>
                   </pic:nvPicPr>
                   <pic:blipFill>
-                    <a:blip r:embed="rId7"/>
+                    <a:blip r:embed="rId9"/>
                     <a:stretch>
                       <a:fillRect/>
                     </a:stretch>
@@ -1384,7 +1478,7 @@
                   <pic:spPr>
                     <a:xfrm>
                       <a:off x="0" y="0"/>
-                      <a:ext cx="3596952" cy="2171888"/>
+                      <a:ext cx="3111774" cy="2260799"/>
                     </a:xfrm>
                     <a:prstGeom prst="rect">
                       <a:avLst/>
@@ -1396,121 +1490,6 @@
           </wp:inline>
         </w:drawing>
       </w:r>
-    </w:p>
-    <w:p>
-      <w:pPr>
-        <w:rPr>
-          <w:rFonts w:cstheme="minorHAnsi"/>
-          <w:sz w:val="24"/>
-          <w:szCs w:val="24"/>
-        </w:rPr>
-      </w:pPr>
-    </w:p>
-    <w:p>
-      <w:pPr>
-        <w:rPr>
-          <w:rFonts w:cstheme="minorHAnsi"/>
-          <w:sz w:val="24"/>
-          <w:szCs w:val="24"/>
-        </w:rPr>
-      </w:pPr>
-    </w:p>
-    <w:p>
-      <w:pPr>
-        <w:rPr>
-          <w:rFonts w:cstheme="minorHAnsi"/>
-          <w:sz w:val="24"/>
-          <w:szCs w:val="24"/>
-        </w:rPr>
-      </w:pPr>
-      <w:r>
-        <w:rPr>
-          <w:rFonts w:cstheme="minorHAnsi"/>
-          <w:sz w:val="24"/>
-          <w:szCs w:val="24"/>
-        </w:rPr>
-        <w:lastRenderedPageBreak/>
-        <w:drawing>
-          <wp:inline distT="0" distB="0" distL="0" distR="0" wp14:anchorId="12429AAC" wp14:editId="20346764">
-            <wp:extent cx="3048264" cy="2850127"/>
-            <wp:effectExtent l="0" t="0" r="0" b="7620"/>
-            <wp:docPr id="4" name="Picture 4" descr="Table&#10;&#10;Description automatically generated"/>
-            <wp:cNvGraphicFramePr>
-              <a:graphicFrameLocks xmlns:a="http://schemas.openxmlformats.org/drawingml/2006/main" noChangeAspect="1"/>
-            </wp:cNvGraphicFramePr>
-            <a:graphic xmlns:a="http://schemas.openxmlformats.org/drawingml/2006/main">
-              <a:graphicData uri="http://schemas.openxmlformats.org/drawingml/2006/picture">
-                <pic:pic xmlns:pic="http://schemas.openxmlformats.org/drawingml/2006/picture">
-                  <pic:nvPicPr>
-                    <pic:cNvPr id="4" name="Picture 4" descr="Table&#10;&#10;Description automatically generated"/>
-                    <pic:cNvPicPr/>
-                  </pic:nvPicPr>
-                  <pic:blipFill>
-                    <a:blip r:embed="rId8"/>
-                    <a:stretch>
-                      <a:fillRect/>
-                    </a:stretch>
-                  </pic:blipFill>
-                  <pic:spPr>
-                    <a:xfrm>
-                      <a:off x="0" y="0"/>
-                      <a:ext cx="3048264" cy="2850127"/>
-                    </a:xfrm>
-                    <a:prstGeom prst="rect">
-                      <a:avLst/>
-                    </a:prstGeom>
-                  </pic:spPr>
-                </pic:pic>
-              </a:graphicData>
-            </a:graphic>
-          </wp:inline>
-        </w:drawing>
-      </w:r>
-    </w:p>
-    <w:p>
-      <w:pPr>
-        <w:rPr>
-          <w:rFonts w:cstheme="minorHAnsi"/>
-          <w:sz w:val="24"/>
-          <w:szCs w:val="24"/>
-        </w:rPr>
-      </w:pPr>
-    </w:p>
-    <w:p>
-      <w:pPr>
-        <w:rPr>
-          <w:rFonts w:cstheme="minorHAnsi"/>
-          <w:sz w:val="24"/>
-          <w:szCs w:val="24"/>
-        </w:rPr>
-      </w:pPr>
-    </w:p>
-    <w:p>
-      <w:pPr>
-        <w:rPr>
-          <w:rFonts w:cstheme="minorHAnsi"/>
-          <w:sz w:val="24"/>
-          <w:szCs w:val="24"/>
-        </w:rPr>
-      </w:pPr>
-    </w:p>
-    <w:p>
-      <w:pPr>
-        <w:rPr>
-          <w:rFonts w:cstheme="minorHAnsi"/>
-          <w:sz w:val="24"/>
-          <w:szCs w:val="24"/>
-        </w:rPr>
-      </w:pPr>
-    </w:p>
-    <w:p>
-      <w:pPr>
-        <w:rPr>
-          <w:rFonts w:cstheme="minorHAnsi"/>
-          <w:sz w:val="24"/>
-          <w:szCs w:val="24"/>
-        </w:rPr>
-      </w:pPr>
     </w:p>
     <w:p>
       <w:pPr>

</xml_diff>

<commit_message>
style changed for flashcard.html
</commit_message>
<xml_diff>
--- a/Project Planning.docx
+++ b/Project Planning.docx
@@ -300,6 +300,14 @@
           <w:sz w:val="24"/>
           <w:szCs w:val="24"/>
         </w:rPr>
+        <w:t>/Math</w:t>
+      </w:r>
+      <w:r>
+        <w:rPr>
+          <w:rFonts w:cstheme="minorHAnsi"/>
+          <w:sz w:val="24"/>
+          <w:szCs w:val="24"/>
+        </w:rPr>
         <w:t xml:space="preserve"> </w:t>
       </w:r>
       <w:r>
@@ -316,15 +324,7 @@
           <w:sz w:val="24"/>
           <w:szCs w:val="24"/>
         </w:rPr>
-        <w:t>.</w:t>
-      </w:r>
-      <w:r>
-        <w:rPr>
-          <w:rFonts w:cstheme="minorHAnsi"/>
-          <w:sz w:val="24"/>
-          <w:szCs w:val="24"/>
-        </w:rPr>
-        <w:t xml:space="preserve"> </w:t>
+        <w:t xml:space="preserve">. </w:t>
       </w:r>
       <w:r>
         <w:rPr>
@@ -342,16 +342,6 @@
         </w:rPr>
         <w:t>start quiz on new page</w:t>
       </w:r>
-    </w:p>
-    <w:p>
-      <w:pPr>
-        <w:pStyle w:val="ListParagraph"/>
-        <w:rPr>
-          <w:rFonts w:cstheme="minorHAnsi"/>
-          <w:sz w:val="24"/>
-          <w:szCs w:val="24"/>
-        </w:rPr>
-      </w:pPr>
     </w:p>
     <w:p>
       <w:pPr>
@@ -372,39 +362,41 @@
           <w:sz w:val="24"/>
           <w:szCs w:val="24"/>
         </w:rPr>
-        <w:t xml:space="preserve">When the user </w:t>
-      </w:r>
-      <w:r>
-        <w:rPr>
-          <w:rFonts w:cstheme="minorHAnsi"/>
-          <w:sz w:val="24"/>
-          <w:szCs w:val="24"/>
-        </w:rPr>
-        <w:t>clicks</w:t>
-      </w:r>
-      <w:r>
-        <w:rPr>
-          <w:rFonts w:cstheme="minorHAnsi"/>
-          <w:sz w:val="24"/>
-          <w:szCs w:val="24"/>
-        </w:rPr>
-        <w:t xml:space="preserve"> on Math Quiz </w:t>
-      </w:r>
-      <w:r>
-        <w:rPr>
-          <w:rFonts w:cstheme="minorHAnsi"/>
-          <w:sz w:val="24"/>
-          <w:szCs w:val="24"/>
-        </w:rPr>
-        <w:t xml:space="preserve">It will </w:t>
-      </w:r>
-      <w:r>
-        <w:rPr>
-          <w:rFonts w:cstheme="minorHAnsi"/>
-          <w:sz w:val="24"/>
-          <w:szCs w:val="24"/>
-        </w:rPr>
-        <w:t>start quiz on new page</w:t>
+        <w:t xml:space="preserve">Flashcard page will show button to Add flashcard. Then pop-up will show to enter Topic/question and Answer/explanation. When click on save flashcard. Window will </w:t>
+      </w:r>
+      <w:proofErr w:type="gramStart"/>
+      <w:r>
+        <w:rPr>
+          <w:rFonts w:cstheme="minorHAnsi"/>
+          <w:sz w:val="24"/>
+          <w:szCs w:val="24"/>
+        </w:rPr>
+        <w:t>hidden</w:t>
+      </w:r>
+      <w:proofErr w:type="gramEnd"/>
+      <w:r>
+        <w:rPr>
+          <w:rFonts w:cstheme="minorHAnsi"/>
+          <w:sz w:val="24"/>
+          <w:szCs w:val="24"/>
+        </w:rPr>
+        <w:t xml:space="preserve"> and new flashcard will be created and displayed on window. </w:t>
+      </w:r>
+      <w:r>
+        <w:rPr>
+          <w:rFonts w:cstheme="minorHAnsi"/>
+          <w:sz w:val="24"/>
+          <w:szCs w:val="24"/>
+        </w:rPr>
+        <w:t>We can delete the flashcard</w:t>
+      </w:r>
+      <w:r>
+        <w:rPr>
+          <w:rFonts w:cstheme="minorHAnsi"/>
+          <w:sz w:val="24"/>
+          <w:szCs w:val="24"/>
+        </w:rPr>
+        <w:t xml:space="preserve">. </w:t>
       </w:r>
     </w:p>
     <w:p>
@@ -426,44 +418,6 @@
           <w:sz w:val="24"/>
           <w:szCs w:val="24"/>
         </w:rPr>
-        <w:t xml:space="preserve">Flashcard page will show button to Add flashcard. Then pop-up will show to enter Topic/question and Answer/explanation. When click on save flashcard. Window will hidden and new flashcard will be created and displayed on window. </w:t>
-      </w:r>
-      <w:r>
-        <w:rPr>
-          <w:rFonts w:cstheme="minorHAnsi"/>
-          <w:sz w:val="24"/>
-          <w:szCs w:val="24"/>
-        </w:rPr>
-        <w:t>We can delete the flashcard</w:t>
-      </w:r>
-      <w:r>
-        <w:rPr>
-          <w:rFonts w:cstheme="minorHAnsi"/>
-          <w:sz w:val="24"/>
-          <w:szCs w:val="24"/>
-        </w:rPr>
-        <w:t xml:space="preserve">. </w:t>
-      </w:r>
-    </w:p>
-    <w:p>
-      <w:pPr>
-        <w:pStyle w:val="ListParagraph"/>
-        <w:numPr>
-          <w:ilvl w:val="0"/>
-          <w:numId w:val="17"/>
-        </w:numPr>
-        <w:rPr>
-          <w:rFonts w:cstheme="minorHAnsi"/>
-          <w:sz w:val="24"/>
-          <w:szCs w:val="24"/>
-        </w:rPr>
-      </w:pPr>
-      <w:r>
-        <w:rPr>
-          <w:rFonts w:cstheme="minorHAnsi"/>
-          <w:sz w:val="24"/>
-          <w:szCs w:val="24"/>
-        </w:rPr>
         <w:t xml:space="preserve">I will be using </w:t>
       </w:r>
       <w:r>
@@ -526,6 +480,7 @@
           <w:szCs w:val="21"/>
         </w:rPr>
       </w:pPr>
+      <w:proofErr w:type="spellStart"/>
       <w:r>
         <w:rPr>
           <w:rFonts w:ascii="Consolas" w:eastAsia="Times New Roman" w:hAnsi="Consolas" w:cs="Times New Roman"/>
@@ -535,6 +490,7 @@
         </w:rPr>
         <w:t>quizObj</w:t>
       </w:r>
+      <w:proofErr w:type="spellEnd"/>
       <w:r>
         <w:rPr>
           <w:rFonts w:ascii="Consolas" w:eastAsia="Times New Roman" w:hAnsi="Consolas" w:cs="Times New Roman"/>
@@ -620,7 +576,38 @@
           <w:sz w:val="21"/>
           <w:szCs w:val="21"/>
         </w:rPr>
-        <w:t xml:space="preserve">  qeustion : </w:t>
+        <w:t xml:space="preserve">  </w:t>
+      </w:r>
+      <w:proofErr w:type="spellStart"/>
+      <w:proofErr w:type="gramStart"/>
+      <w:r>
+        <w:rPr>
+          <w:rFonts w:ascii="Consolas" w:eastAsia="Times New Roman" w:hAnsi="Consolas" w:cs="Times New Roman"/>
+          <w:color w:val="D5CED9"/>
+          <w:sz w:val="21"/>
+          <w:szCs w:val="21"/>
+        </w:rPr>
+        <w:t>qeustion</w:t>
+      </w:r>
+      <w:proofErr w:type="spellEnd"/>
+      <w:r>
+        <w:rPr>
+          <w:rFonts w:ascii="Consolas" w:eastAsia="Times New Roman" w:hAnsi="Consolas" w:cs="Times New Roman"/>
+          <w:color w:val="D5CED9"/>
+          <w:sz w:val="21"/>
+          <w:szCs w:val="21"/>
+        </w:rPr>
+        <w:t xml:space="preserve"> :</w:t>
+      </w:r>
+      <w:proofErr w:type="gramEnd"/>
+      <w:r>
+        <w:rPr>
+          <w:rFonts w:ascii="Consolas" w:eastAsia="Times New Roman" w:hAnsi="Consolas" w:cs="Times New Roman"/>
+          <w:color w:val="D5CED9"/>
+          <w:sz w:val="21"/>
+          <w:szCs w:val="21"/>
+        </w:rPr>
+        <w:t xml:space="preserve"> </w:t>
       </w:r>
       <w:r>
         <w:rPr>
@@ -659,8 +646,19 @@
           <w:sz w:val="21"/>
           <w:szCs w:val="21"/>
         </w:rPr>
-        <w:t>  options:[</w:t>
-      </w:r>
+        <w:t xml:space="preserve">  </w:t>
+      </w:r>
+      <w:proofErr w:type="gramStart"/>
+      <w:r>
+        <w:rPr>
+          <w:rFonts w:ascii="Consolas" w:eastAsia="Times New Roman" w:hAnsi="Consolas" w:cs="Times New Roman"/>
+          <w:color w:val="D5CED9"/>
+          <w:sz w:val="21"/>
+          <w:szCs w:val="21"/>
+        </w:rPr>
+        <w:t>options:[</w:t>
+      </w:r>
+      <w:proofErr w:type="gramEnd"/>
       <w:r>
         <w:rPr>
           <w:rFonts w:ascii="Consolas" w:eastAsia="Times New Roman" w:hAnsi="Consolas" w:cs="Times New Roman"/>
@@ -668,7 +666,17 @@
           <w:sz w:val="21"/>
           <w:szCs w:val="21"/>
         </w:rPr>
-        <w:t>'a'</w:t>
+        <w:t>'</w:t>
+      </w:r>
+      <w:proofErr w:type="spellStart"/>
+      <w:r>
+        <w:rPr>
+          <w:rFonts w:ascii="Consolas" w:eastAsia="Times New Roman" w:hAnsi="Consolas" w:cs="Times New Roman"/>
+          <w:color w:val="96E072"/>
+          <w:sz w:val="21"/>
+          <w:szCs w:val="21"/>
+        </w:rPr>
+        <w:t>a'</w:t>
       </w:r>
       <w:r>
         <w:rPr>
@@ -722,7 +730,17 @@
           <w:sz w:val="21"/>
           <w:szCs w:val="21"/>
         </w:rPr>
-        <w:t>'d'</w:t>
+        <w:t>'d</w:t>
+      </w:r>
+      <w:proofErr w:type="spellEnd"/>
+      <w:r>
+        <w:rPr>
+          <w:rFonts w:ascii="Consolas" w:eastAsia="Times New Roman" w:hAnsi="Consolas" w:cs="Times New Roman"/>
+          <w:color w:val="96E072"/>
+          <w:sz w:val="21"/>
+          <w:szCs w:val="21"/>
+        </w:rPr>
+        <w:t>'</w:t>
       </w:r>
       <w:r>
         <w:rPr>
@@ -883,6 +901,7 @@
         </w:rPr>
         <w:t xml:space="preserve"> </w:t>
       </w:r>
+      <w:proofErr w:type="spellStart"/>
       <w:r>
         <w:rPr>
           <w:rFonts w:cstheme="minorHAnsi"/>
@@ -899,6 +918,7 @@
         </w:rPr>
         <w:t>get</w:t>
       </w:r>
+      <w:proofErr w:type="spellEnd"/>
       <w:r>
         <w:rPr>
           <w:rFonts w:cstheme="minorHAnsi"/>
@@ -932,13 +952,23 @@
           <w:szCs w:val="24"/>
         </w:rPr>
       </w:pPr>
-      <w:r>
-        <w:rPr>
-          <w:rFonts w:cstheme="minorHAnsi"/>
-          <w:sz w:val="24"/>
-          <w:szCs w:val="24"/>
-        </w:rPr>
-        <w:t xml:space="preserve">App.post </w:t>
+      <w:proofErr w:type="spellStart"/>
+      <w:r>
+        <w:rPr>
+          <w:rFonts w:cstheme="minorHAnsi"/>
+          <w:sz w:val="24"/>
+          <w:szCs w:val="24"/>
+        </w:rPr>
+        <w:t>App.post</w:t>
+      </w:r>
+      <w:proofErr w:type="spellEnd"/>
+      <w:r>
+        <w:rPr>
+          <w:rFonts w:cstheme="minorHAnsi"/>
+          <w:sz w:val="24"/>
+          <w:szCs w:val="24"/>
+        </w:rPr>
+        <w:t xml:space="preserve"> </w:t>
       </w:r>
       <w:r>
         <w:rPr>
@@ -956,6 +986,7 @@
           <w:color w:val="000000"/>
         </w:rPr>
       </w:pPr>
+      <w:proofErr w:type="spellStart"/>
       <w:r>
         <w:rPr>
           <w:rFonts w:cstheme="minorHAnsi"/>
@@ -964,6 +995,7 @@
         </w:rPr>
         <w:t>App.delete</w:t>
       </w:r>
+      <w:proofErr w:type="spellEnd"/>
       <w:r>
         <w:rPr>
           <w:rFonts w:cstheme="minorHAnsi"/>
@@ -1017,6 +1049,7 @@
           <w:rFonts w:asciiTheme="minorHAnsi" w:hAnsiTheme="minorHAnsi" w:cstheme="minorHAnsi"/>
         </w:rPr>
       </w:pPr>
+      <w:proofErr w:type="spellStart"/>
       <w:r>
         <w:rPr>
           <w:rFonts w:asciiTheme="minorHAnsi" w:hAnsiTheme="minorHAnsi" w:cstheme="minorHAnsi"/>
@@ -1024,6 +1057,7 @@
         </w:rPr>
         <w:t>Axios</w:t>
       </w:r>
+      <w:proofErr w:type="spellEnd"/>
     </w:p>
     <w:p>
       <w:pPr>
@@ -1034,6 +1068,7 @@
           <w:color w:val="000000"/>
         </w:rPr>
       </w:pPr>
+      <w:proofErr w:type="spellStart"/>
       <w:r>
         <w:rPr>
           <w:rFonts w:asciiTheme="minorHAnsi" w:hAnsiTheme="minorHAnsi" w:cstheme="minorHAnsi"/>
@@ -1041,6 +1076,7 @@
         </w:rPr>
         <w:t>Cors</w:t>
       </w:r>
+      <w:proofErr w:type="spellEnd"/>
     </w:p>
     <w:p>
       <w:pPr>
@@ -1075,6 +1111,7 @@
           <w:color w:val="000000"/>
         </w:rPr>
       </w:pPr>
+      <w:proofErr w:type="spellStart"/>
       <w:r>
         <w:rPr>
           <w:rFonts w:asciiTheme="minorHAnsi" w:hAnsiTheme="minorHAnsi" w:cstheme="minorHAnsi"/>
@@ -1082,6 +1119,7 @@
         </w:rPr>
         <w:t>Dotenv</w:t>
       </w:r>
+      <w:proofErr w:type="spellEnd"/>
     </w:p>
     <w:p>
       <w:pPr>
@@ -1092,12 +1130,21 @@
           <w:color w:val="000000"/>
         </w:rPr>
       </w:pPr>
+      <w:proofErr w:type="spellStart"/>
       <w:r>
         <w:rPr>
           <w:rFonts w:asciiTheme="minorHAnsi" w:hAnsiTheme="minorHAnsi" w:cstheme="minorHAnsi"/>
           <w:color w:val="000000"/>
         </w:rPr>
-        <w:t xml:space="preserve">Sequelize </w:t>
+        <w:t>Sequelize</w:t>
+      </w:r>
+      <w:proofErr w:type="spellEnd"/>
+      <w:r>
+        <w:rPr>
+          <w:rFonts w:asciiTheme="minorHAnsi" w:hAnsiTheme="minorHAnsi" w:cstheme="minorHAnsi"/>
+          <w:color w:val="000000"/>
+        </w:rPr>
+        <w:t xml:space="preserve"> </w:t>
       </w:r>
     </w:p>
     <w:p>
@@ -1114,7 +1161,6 @@
           <w:rFonts w:asciiTheme="minorHAnsi" w:hAnsiTheme="minorHAnsi" w:cstheme="minorHAnsi"/>
           <w:color w:val="000000"/>
         </w:rPr>
-        <w:lastRenderedPageBreak/>
         <w:t xml:space="preserve">Figma </w:t>
       </w:r>
       <w:r>
@@ -1154,8 +1200,10 @@
       <w:r>
         <w:rPr>
           <w:rFonts w:asciiTheme="minorHAnsi" w:hAnsiTheme="minorHAnsi" w:cstheme="minorHAnsi"/>
+          <w:noProof/>
           <w:color w:val="000000"/>
         </w:rPr>
+        <w:lastRenderedPageBreak/>
         <w:drawing>
           <wp:inline distT="0" distB="0" distL="0" distR="0" wp14:anchorId="72B1A48C" wp14:editId="240284F3">
             <wp:extent cx="5799323" cy="4907705"/>
@@ -1215,6 +1263,7 @@
       <w:r>
         <w:rPr>
           <w:rFonts w:asciiTheme="minorHAnsi" w:hAnsiTheme="minorHAnsi" w:cstheme="minorHAnsi"/>
+          <w:noProof/>
           <w:color w:val="000000"/>
         </w:rPr>
         <w:lastRenderedPageBreak/>
@@ -1277,6 +1326,7 @@
       <w:r>
         <w:rPr>
           <w:rFonts w:asciiTheme="minorHAnsi" w:hAnsiTheme="minorHAnsi" w:cstheme="minorHAnsi"/>
+          <w:noProof/>
           <w:color w:val="000000"/>
         </w:rPr>
         <w:lastRenderedPageBreak/>
@@ -1345,13 +1395,23 @@
           <w:szCs w:val="24"/>
         </w:rPr>
       </w:pPr>
-      <w:r>
-        <w:rPr>
-          <w:rFonts w:cstheme="minorHAnsi"/>
-          <w:sz w:val="24"/>
-          <w:szCs w:val="24"/>
-        </w:rPr>
-        <w:t xml:space="preserve">Database : </w:t>
+      <w:proofErr w:type="gramStart"/>
+      <w:r>
+        <w:rPr>
+          <w:rFonts w:cstheme="minorHAnsi"/>
+          <w:sz w:val="24"/>
+          <w:szCs w:val="24"/>
+        </w:rPr>
+        <w:t>Database :</w:t>
+      </w:r>
+      <w:proofErr w:type="gramEnd"/>
+      <w:r>
+        <w:rPr>
+          <w:rFonts w:cstheme="minorHAnsi"/>
+          <w:sz w:val="24"/>
+          <w:szCs w:val="24"/>
+        </w:rPr>
+        <w:t xml:space="preserve"> </w:t>
       </w:r>
     </w:p>
     <w:p>
@@ -1368,7 +1428,25 @@
           <w:sz w:val="24"/>
           <w:szCs w:val="24"/>
         </w:rPr>
-        <w:t xml:space="preserve">Create a table flashcard_details </w:t>
+        <w:t xml:space="preserve">Create a table </w:t>
+      </w:r>
+      <w:proofErr w:type="spellStart"/>
+      <w:r>
+        <w:rPr>
+          <w:rFonts w:cstheme="minorHAnsi"/>
+          <w:sz w:val="24"/>
+          <w:szCs w:val="24"/>
+        </w:rPr>
+        <w:t>flashcard_details</w:t>
+      </w:r>
+      <w:proofErr w:type="spellEnd"/>
+      <w:r>
+        <w:rPr>
+          <w:rFonts w:cstheme="minorHAnsi"/>
+          <w:sz w:val="24"/>
+          <w:szCs w:val="24"/>
+        </w:rPr>
+        <w:t xml:space="preserve"> </w:t>
       </w:r>
     </w:p>
     <w:p>
@@ -1396,13 +1474,41 @@
           <w:szCs w:val="24"/>
         </w:rPr>
       </w:pPr>
-      <w:r>
-        <w:rPr>
-          <w:rFonts w:cstheme="minorHAnsi"/>
-          <w:sz w:val="24"/>
-          <w:szCs w:val="24"/>
-        </w:rPr>
-        <w:t>Flashcard_id  primary key serial</w:t>
+      <w:proofErr w:type="spellStart"/>
+      <w:r>
+        <w:rPr>
+          <w:rFonts w:cstheme="minorHAnsi"/>
+          <w:sz w:val="24"/>
+          <w:szCs w:val="24"/>
+        </w:rPr>
+        <w:t>Flashcard_</w:t>
+      </w:r>
+      <w:proofErr w:type="gramStart"/>
+      <w:r>
+        <w:rPr>
+          <w:rFonts w:cstheme="minorHAnsi"/>
+          <w:sz w:val="24"/>
+          <w:szCs w:val="24"/>
+        </w:rPr>
+        <w:t>id</w:t>
+      </w:r>
+      <w:proofErr w:type="spellEnd"/>
+      <w:r>
+        <w:rPr>
+          <w:rFonts w:cstheme="minorHAnsi"/>
+          <w:sz w:val="24"/>
+          <w:szCs w:val="24"/>
+        </w:rPr>
+        <w:t xml:space="preserve">  primary</w:t>
+      </w:r>
+      <w:proofErr w:type="gramEnd"/>
+      <w:r>
+        <w:rPr>
+          <w:rFonts w:cstheme="minorHAnsi"/>
+          <w:sz w:val="24"/>
+          <w:szCs w:val="24"/>
+        </w:rPr>
+        <w:t xml:space="preserve"> key serial</w:t>
       </w:r>
     </w:p>
     <w:p>
@@ -1413,13 +1519,23 @@
           <w:szCs w:val="24"/>
         </w:rPr>
       </w:pPr>
-      <w:r>
-        <w:rPr>
-          <w:rFonts w:cstheme="minorHAnsi"/>
-          <w:sz w:val="24"/>
-          <w:szCs w:val="24"/>
-        </w:rPr>
-        <w:t>F_topic Varchar</w:t>
+      <w:proofErr w:type="spellStart"/>
+      <w:r>
+        <w:rPr>
+          <w:rFonts w:cstheme="minorHAnsi"/>
+          <w:sz w:val="24"/>
+          <w:szCs w:val="24"/>
+        </w:rPr>
+        <w:t>F_topic</w:t>
+      </w:r>
+      <w:proofErr w:type="spellEnd"/>
+      <w:r>
+        <w:rPr>
+          <w:rFonts w:cstheme="minorHAnsi"/>
+          <w:sz w:val="24"/>
+          <w:szCs w:val="24"/>
+        </w:rPr>
+        <w:t xml:space="preserve"> Varchar</w:t>
       </w:r>
     </w:p>
     <w:p>
@@ -1430,13 +1546,23 @@
           <w:szCs w:val="24"/>
         </w:rPr>
       </w:pPr>
-      <w:r>
-        <w:rPr>
-          <w:rFonts w:cstheme="minorHAnsi"/>
-          <w:sz w:val="24"/>
-          <w:szCs w:val="24"/>
-        </w:rPr>
-        <w:t>F_answer Varchar</w:t>
+      <w:proofErr w:type="spellStart"/>
+      <w:r>
+        <w:rPr>
+          <w:rFonts w:cstheme="minorHAnsi"/>
+          <w:sz w:val="24"/>
+          <w:szCs w:val="24"/>
+        </w:rPr>
+        <w:t>F_answer</w:t>
+      </w:r>
+      <w:proofErr w:type="spellEnd"/>
+      <w:r>
+        <w:rPr>
+          <w:rFonts w:cstheme="minorHAnsi"/>
+          <w:sz w:val="24"/>
+          <w:szCs w:val="24"/>
+        </w:rPr>
+        <w:t xml:space="preserve"> Varchar</w:t>
       </w:r>
     </w:p>
     <w:p>
@@ -1450,6 +1576,7 @@
       <w:r>
         <w:rPr>
           <w:rFonts w:cstheme="minorHAnsi"/>
+          <w:noProof/>
           <w:sz w:val="24"/>
           <w:szCs w:val="24"/>
         </w:rPr>

</xml_diff>